<commit_message>
Added to the links page.
I added links to unity's tutorials, scripting api, and manual.
</commit_message>
<xml_diff>
--- a/Useful Links.docx
+++ b/Useful Links.docx
@@ -93,13 +93,33 @@
           <w:tcPr>
             <w:tcW w:w="4675" w:type="dxa"/>
           </w:tcPr>
+          <w:p>
+            <w:hyperlink r:id="rId5" w:history="1">
+              <w:r>
+                <w:rPr>
+                  <w:rStyle w:val="Hyperlink"/>
+                </w:rPr>
+                <w:t>https://docs.unity3d.com/ScriptReference/index.html</w:t>
+              </w:r>
+            </w:hyperlink>
+          </w:p>
           <w:p/>
         </w:tc>
         <w:tc>
           <w:tcPr>
             <w:tcW w:w="4675" w:type="dxa"/>
           </w:tcPr>
-          <w:p/>
+          <w:p>
+            <w:r>
+              <w:t xml:space="preserve">This is the unity scripting API. To find most of the things useful to you follow this path: “unity engine” -&gt; “classes” -&gt; (whatever you need i.e. </w:t>
+            </w:r>
+            <w:r>
+              <w:t xml:space="preserve">Rigidbody -&gt; </w:t>
+            </w:r>
+            <w:r>
+              <w:t>velocity)</w:t>
+            </w:r>
+          </w:p>
         </w:tc>
       </w:tr>
       <w:tr>
@@ -107,13 +127,45 @@
           <w:tcPr>
             <w:tcW w:w="4675" w:type="dxa"/>
           </w:tcPr>
+          <w:p>
+            <w:hyperlink r:id="rId6" w:history="1">
+              <w:r>
+                <w:rPr>
+                  <w:rStyle w:val="Hyperlink"/>
+                </w:rPr>
+                <w:t>https://docs.unity3d.com/Manual/index.html</w:t>
+              </w:r>
+            </w:hyperlink>
+          </w:p>
           <w:p/>
         </w:tc>
         <w:tc>
           <w:tcPr>
             <w:tcW w:w="4675" w:type="dxa"/>
           </w:tcPr>
-          <w:p/>
+          <w:p>
+            <w:r>
+              <w:t>Unity manual. It’s</w:t>
+            </w:r>
+            <w:r>
+              <w:t xml:space="preserve"> very</w:t>
+            </w:r>
+            <w:r>
+              <w:t xml:space="preserve"> good</w:t>
+            </w:r>
+            <w:r>
+              <w:t xml:space="preserve"> </w:t>
+            </w:r>
+            <w:r>
+              <w:t>for a lot of</w:t>
+            </w:r>
+            <w:r>
+              <w:t xml:space="preserve"> things</w:t>
+            </w:r>
+            <w:r>
+              <w:t>.</w:t>
+            </w:r>
+          </w:p>
         </w:tc>
       </w:tr>
       <w:tr>
@@ -121,13 +173,29 @@
           <w:tcPr>
             <w:tcW w:w="4675" w:type="dxa"/>
           </w:tcPr>
+          <w:p>
+            <w:hyperlink r:id="rId7" w:history="1">
+              <w:r>
+                <w:rPr>
+                  <w:rStyle w:val="Hyperlink"/>
+                </w:rPr>
+                <w:t>https://unity3d.com/learn/tutorials</w:t>
+              </w:r>
+            </w:hyperlink>
+          </w:p>
           <w:p/>
         </w:tc>
         <w:tc>
           <w:tcPr>
             <w:tcW w:w="4675" w:type="dxa"/>
           </w:tcPr>
-          <w:p/>
+          <w:p>
+            <w:r>
+              <w:t>This is where you can find all of unity’s tutorials on things. It’s very through and has a lot of good content on a lot of different subjects.</w:t>
+            </w:r>
+            <w:bookmarkStart w:id="0" w:name="_GoBack"/>
+            <w:bookmarkEnd w:id="0"/>
+          </w:p>
         </w:tc>
       </w:tr>
       <w:tr>
@@ -162,12 +230,7 @@
     <w:p/>
     <w:p>
       <w:r>
-        <w:t xml:space="preserve">***I’m just getting this started right now, and I’m kind of tight on time. I will be adding a lot to this, including things on 3D modeling/animating and obviously on game design. So yeah this is here just in case you’re curious, it’s by no means required or expected for you to look at all the </w:t>
-      </w:r>
-      <w:bookmarkStart w:id="0" w:name="_GoBack"/>
-      <w:bookmarkEnd w:id="0"/>
-      <w:r>
-        <w:t xml:space="preserve">time. *** </w:t>
+        <w:t xml:space="preserve">***I’m just getting this started right now, and I’m kind of tight on time. I will be adding a lot to this, including things on 3D modeling/animating and obviously on game design. So yeah this is here just in case you’re curious, it’s by no means required or expected for you to look at all the time. *** </w:t>
       </w:r>
     </w:p>
     <w:sectPr>

</xml_diff>